<commit_message>
Corrigindo informações do roteiro da atividade
</commit_message>
<xml_diff>
--- a/Pratica 01 - Roteiro.docx
+++ b/Pratica 01 - Roteiro.docx
@@ -1074,7 +1074,7 @@
           <w:szCs w:val="36"/>
           <w:rtl w:val="0"/>
         </w:rPr>
-        <w:t xml:space="preserve">       git push -u origin master / main</w:t>
+        <w:t xml:space="preserve">       git push -u origin (master / main</w:t>
       </w:r>
     </w:p>
     <w:p>
@@ -1434,7 +1434,7 @@
           <w:szCs w:val="36"/>
           <w:rtl w:val="0"/>
         </w:rPr>
-        <w:t xml:space="preserve">git checkout mas</w:t>
+        <w:t xml:space="preserve">git checkout master / main</w:t>
       </w:r>
     </w:p>
     <w:p>
@@ -2926,7 +2926,7 @@
 
 <file path=customXML/item1.xml><?xml version="1.0" encoding="utf-8"?>
 <go:gDocsCustomXmlDataStorage xmlns:go="http://customooxmlschemas.google.com/" xmlns:r="http://schemas.openxmlformats.org/officeDocument/2006/relationships">
-  <go:docsCustomData xmlns:go="http://customooxmlschemas.google.com/" roundtripDataSignature="AMtx7mh5rY6mxj/60/xbU8X9AKG8cFgbuA==">AMUW2mVJACZnqRzZJvlBdzZ44VJpGMJ6X4y/JQfbNEKMsRdyMe4R9Y++SsEv2RuC9+0UDOblDbJ22H/cy0+G6c1jp2Y1ueZK1W9GR+7FYm5UsGEAOIa0hqw=</go:docsCustomData>
+  <go:docsCustomData xmlns:go="http://customooxmlschemas.google.com/" roundtripDataSignature="AMtx7mh5rY6mxj/60/xbU8X9AKG8cFgbuA==">AMUW2mUmPubF+Y5TQ2GFapowQr9V6GfM8uRZW169Sr4nbYJtHF5DSYm832ni1cfiCn0y/PN11A1H6eI1Wq67ZnG0UEX9amwkmQOdQ0zuWFqeYrpCKJX7eCY=</go:docsCustomData>
 </go:gDocsCustomXmlDataStorage>
 </file>
 

</xml_diff>